<commit_message>
Arregle Historias de Uso
</commit_message>
<xml_diff>
--- a/historias_de_uso.docx
+++ b/historias_de_uso.docx
@@ -17,44 +17,20 @@
       </w:pPr>
       <w:r>
         <w:rPr>
-          <w:rFonts w:ascii="Arial" w:hAnsi="Arial" w:cs="Arial"/>
-          <w:b/>
-          <w:bCs/>
-          <w:sz w:val="28"/>
-          <w:szCs w:val="28"/>
-          <w:lang w:val="en-US"/>
-        </w:rPr>
-        <w:t>Historias de uso</w:t>
-      </w:r>
-    </w:p>
-    <w:p>
-      <w:pPr>
-        <w:spacing w:line="360" w:lineRule="auto"/>
-        <w:jc w:val="both"/>
-        <w:rPr>
-          <w:rFonts w:ascii="Arial" w:hAnsi="Arial" w:cs="Arial"/>
-          <w:b/>
-          <w:bCs/>
-          <w:sz w:val="28"/>
-          <w:szCs w:val="28"/>
-          <w:lang w:val="en-US"/>
-        </w:rPr>
-      </w:pPr>
-      <w:r>
-        <w:rPr>
+          <w:noProof/>
           <w:u w:val="single"/>
           <w:lang w:val="en-US"/>
         </w:rPr>
         <mc:AlternateContent>
           <mc:Choice Requires="wps">
             <w:drawing>
-              <wp:anchor distT="45720" distB="45720" distL="114300" distR="114300" simplePos="0" relativeHeight="251670528" behindDoc="0" locked="0" layoutInCell="1" allowOverlap="1" wp14:anchorId="78B89A51" wp14:editId="2B382062">
+              <wp:anchor distT="45720" distB="45720" distL="114300" distR="114300" simplePos="0" relativeHeight="251670528" behindDoc="0" locked="0" layoutInCell="1" allowOverlap="1" wp14:anchorId="78B89A51" wp14:editId="68D43118">
                 <wp:simplePos x="0" y="0"/>
                 <wp:positionH relativeFrom="column">
-                  <wp:posOffset>3414485</wp:posOffset>
+                  <wp:posOffset>3378769</wp:posOffset>
                 </wp:positionH>
                 <wp:positionV relativeFrom="paragraph">
-                  <wp:posOffset>505996</wp:posOffset>
+                  <wp:posOffset>504066</wp:posOffset>
                 </wp:positionV>
                 <wp:extent cx="2905125" cy="1552575"/>
                 <wp:effectExtent l="0" t="0" r="28575" b="28575"/>
@@ -177,7 +153,7 @@
                 <v:stroke joinstyle="miter"/>
                 <v:path gradientshapeok="t" o:connecttype="rect"/>
               </v:shapetype>
-              <v:shape id="Cuadro de texto 2" o:spid="_x0000_s1026" type="#_x0000_t202" style="position:absolute;left:0;text-align:left;margin-left:268.85pt;margin-top:39.85pt;width:228.75pt;height:122.25pt;z-index:251670528;visibility:visible;mso-wrap-style:square;mso-width-percent:0;mso-height-percent:0;mso-wrap-distance-left:9pt;mso-wrap-distance-top:3.6pt;mso-wrap-distance-right:9pt;mso-wrap-distance-bottom:3.6pt;mso-position-horizontal:absolute;mso-position-horizontal-relative:text;mso-position-vertical:absolute;mso-position-vertical-relative:text;mso-width-percent:0;mso-height-percent:0;mso-width-relative:margin;mso-height-relative:margin;v-text-anchor:top" o:gfxdata="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" filled="f" strokecolor="black [3200]">
+              <v:shape id="Cuadro de texto 2" o:spid="_x0000_s1026" type="#_x0000_t202" style="position:absolute;left:0;text-align:left;margin-left:266.05pt;margin-top:39.7pt;width:228.75pt;height:122.25pt;z-index:251670528;visibility:visible;mso-wrap-style:square;mso-width-percent:0;mso-height-percent:0;mso-wrap-distance-left:9pt;mso-wrap-distance-top:3.6pt;mso-wrap-distance-right:9pt;mso-wrap-distance-bottom:3.6pt;mso-position-horizontal:absolute;mso-position-horizontal-relative:text;mso-position-vertical:absolute;mso-position-vertical-relative:text;mso-width-percent:0;mso-height-percent:0;mso-width-relative:margin;mso-height-relative:margin;v-text-anchor:top" o:gfxdata="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" filled="f" strokecolor="black [3200]">
                 <v:stroke joinstyle="round"/>
                 <v:textbox>
                   <w:txbxContent>
@@ -239,6 +215,43 @@
           </mc:Fallback>
         </mc:AlternateContent>
       </w:r>
+      <w:proofErr w:type="spellStart"/>
+      <w:r>
+        <w:rPr>
+          <w:rFonts w:ascii="Arial" w:hAnsi="Arial" w:cs="Arial"/>
+          <w:b/>
+          <w:bCs/>
+          <w:sz w:val="28"/>
+          <w:szCs w:val="28"/>
+          <w:lang w:val="en-US"/>
+        </w:rPr>
+        <w:t>Historias</w:t>
+      </w:r>
+      <w:proofErr w:type="spellEnd"/>
+      <w:r>
+        <w:rPr>
+          <w:rFonts w:ascii="Arial" w:hAnsi="Arial" w:cs="Arial"/>
+          <w:b/>
+          <w:bCs/>
+          <w:sz w:val="28"/>
+          <w:szCs w:val="28"/>
+          <w:lang w:val="en-US"/>
+        </w:rPr>
+        <w:t xml:space="preserve"> de </w:t>
+      </w:r>
+      <w:proofErr w:type="spellStart"/>
+      <w:r>
+        <w:rPr>
+          <w:rFonts w:ascii="Arial" w:hAnsi="Arial" w:cs="Arial"/>
+          <w:b/>
+          <w:bCs/>
+          <w:sz w:val="28"/>
+          <w:szCs w:val="28"/>
+          <w:lang w:val="en-US"/>
+        </w:rPr>
+        <w:t>uso</w:t>
+      </w:r>
+      <w:proofErr w:type="spellEnd"/>
     </w:p>
     <w:p>
       <w:pPr>
@@ -255,19 +268,406 @@
       </w:pPr>
       <w:r>
         <w:rPr>
+          <w:noProof/>
           <w:u w:val="single"/>
           <w:lang w:val="en-US"/>
         </w:rPr>
         <mc:AlternateContent>
           <mc:Choice Requires="wps">
             <w:drawing>
-              <wp:anchor distT="45720" distB="45720" distL="114300" distR="114300" simplePos="0" relativeHeight="251676672" behindDoc="0" locked="0" layoutInCell="1" allowOverlap="1" wp14:anchorId="0DF44F08" wp14:editId="239A59E7">
+              <wp:anchor distT="45720" distB="45720" distL="114300" distR="114300" simplePos="0" relativeHeight="251666432" behindDoc="0" locked="0" layoutInCell="1" allowOverlap="1" wp14:anchorId="5B536E94" wp14:editId="65B5E05D">
                 <wp:simplePos x="0" y="0"/>
                 <wp:positionH relativeFrom="column">
-                  <wp:posOffset>3414906</wp:posOffset>
+                  <wp:posOffset>3410362</wp:posOffset>
                 </wp:positionH>
                 <wp:positionV relativeFrom="paragraph">
-                  <wp:posOffset>1983278</wp:posOffset>
+                  <wp:posOffset>3952108</wp:posOffset>
+                </wp:positionV>
+                <wp:extent cx="2905125" cy="1552575"/>
+                <wp:effectExtent l="0" t="0" r="28575" b="28575"/>
+                <wp:wrapSquare wrapText="bothSides"/>
+                <wp:docPr id="7" name="Cuadro de texto 2"/>
+                <wp:cNvGraphicFramePr>
+                  <a:graphicFrameLocks xmlns:a="http://schemas.openxmlformats.org/drawingml/2006/main"/>
+                </wp:cNvGraphicFramePr>
+                <a:graphic xmlns:a="http://schemas.openxmlformats.org/drawingml/2006/main">
+                  <a:graphicData uri="http://schemas.microsoft.com/office/word/2010/wordprocessingShape">
+                    <wps:wsp>
+                      <wps:cNvSpPr txBox="1">
+                        <a:spLocks noChangeArrowheads="1"/>
+                      </wps:cNvSpPr>
+                      <wps:spPr bwMode="auto">
+                        <a:xfrm>
+                          <a:off x="0" y="0"/>
+                          <a:ext cx="2905125" cy="1552575"/>
+                        </a:xfrm>
+                        <a:prstGeom prst="rect">
+                          <a:avLst/>
+                        </a:prstGeom>
+                        <a:noFill/>
+                        <a:ln w="9525" cap="flat" cmpd="sng" algn="ctr">
+                          <a:solidFill>
+                            <a:schemeClr val="dk1"/>
+                          </a:solidFill>
+                          <a:prstDash val="solid"/>
+                          <a:round/>
+                          <a:headEnd type="none" w="med" len="med"/>
+                          <a:tailEnd type="none" w="med" len="med"/>
+                        </a:ln>
+                      </wps:spPr>
+                      <wps:style>
+                        <a:lnRef idx="0">
+                          <a:scrgbClr r="0" g="0" b="0"/>
+                        </a:lnRef>
+                        <a:fillRef idx="0">
+                          <a:scrgbClr r="0" g="0" b="0"/>
+                        </a:fillRef>
+                        <a:effectRef idx="0">
+                          <a:scrgbClr r="0" g="0" b="0"/>
+                        </a:effectRef>
+                        <a:fontRef idx="minor">
+                          <a:schemeClr val="dk1"/>
+                        </a:fontRef>
+                      </wps:style>
+                      <wps:txbx>
+                        <w:txbxContent>
+                          <w:p>
+                            <w:pPr>
+                              <w:rPr>
+                                <w:lang w:val="es-ES"/>
+                              </w:rPr>
+                            </w:pPr>
+                            <w:r>
+                              <w:rPr>
+                                <w:lang w:val="es-ES"/>
+                              </w:rPr>
+                              <w:t>¿Quién?: Usuario</w:t>
+                            </w:r>
+                          </w:p>
+                          <w:p>
+                            <w:pPr>
+                              <w:rPr>
+                                <w:lang w:val="es-ES"/>
+                              </w:rPr>
+                            </w:pPr>
+                            <w:r>
+                              <w:rPr>
+                                <w:lang w:val="es-ES"/>
+                              </w:rPr>
+                              <w:t xml:space="preserve">Títulos: </w:t>
+                            </w:r>
+                            <w:r>
+                              <w:rPr>
+                                <w:lang w:val="es-ES"/>
+                              </w:rPr>
+                              <w:t>Editar Registro de Jugadores</w:t>
+                            </w:r>
+                          </w:p>
+                          <w:p>
+                            <w:pPr>
+                              <w:rPr>
+                                <w:lang w:val="es-ES"/>
+                              </w:rPr>
+                            </w:pPr>
+                            <w:r>
+                              <w:rPr>
+                                <w:lang w:val="es-ES"/>
+                              </w:rPr>
+                              <w:t xml:space="preserve">Descripción: </w:t>
+                            </w:r>
+                          </w:p>
+                          <w:p>
+                            <w:r>
+                              <w:t>Modificar los datos de un jugador</w:t>
+                            </w:r>
+                            <w:r>
+                              <w:t xml:space="preserve">.   </w:t>
+                            </w:r>
+                          </w:p>
+                        </w:txbxContent>
+                      </wps:txbx>
+                      <wps:bodyPr rot="0" vert="horz" wrap="square" lIns="91440" tIns="45720" rIns="91440" bIns="45720" anchor="t" anchorCtr="0">
+                        <a:noAutofit/>
+                      </wps:bodyPr>
+                    </wps:wsp>
+                  </a:graphicData>
+                </a:graphic>
+                <wp14:sizeRelH relativeFrom="margin">
+                  <wp14:pctWidth>0</wp14:pctWidth>
+                </wp14:sizeRelH>
+                <wp14:sizeRelV relativeFrom="margin">
+                  <wp14:pctHeight>0</wp14:pctHeight>
+                </wp14:sizeRelV>
+              </wp:anchor>
+            </w:drawing>
+          </mc:Choice>
+          <mc:Fallback>
+            <w:pict>
+              <v:shape w14:anchorId="5B536E94" id="_x0000_s1027" type="#_x0000_t202" style="position:absolute;left:0;text-align:left;margin-left:268.55pt;margin-top:311.2pt;width:228.75pt;height:122.25pt;z-index:251666432;visibility:visible;mso-wrap-style:square;mso-width-percent:0;mso-height-percent:0;mso-wrap-distance-left:9pt;mso-wrap-distance-top:3.6pt;mso-wrap-distance-right:9pt;mso-wrap-distance-bottom:3.6pt;mso-position-horizontal:absolute;mso-position-horizontal-relative:text;mso-position-vertical:absolute;mso-position-vertical-relative:text;mso-width-percent:0;mso-height-percent:0;mso-width-relative:margin;mso-height-relative:margin;v-text-anchor:top" o:gfxdata="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" filled="f" strokecolor="black [3200]">
+                <v:stroke joinstyle="round"/>
+                <v:textbox>
+                  <w:txbxContent>
+                    <w:p>
+                      <w:pPr>
+                        <w:rPr>
+                          <w:lang w:val="es-ES"/>
+                        </w:rPr>
+                      </w:pPr>
+                      <w:r>
+                        <w:rPr>
+                          <w:lang w:val="es-ES"/>
+                        </w:rPr>
+                        <w:t>¿Quién?: Usuario</w:t>
+                      </w:r>
+                    </w:p>
+                    <w:p>
+                      <w:pPr>
+                        <w:rPr>
+                          <w:lang w:val="es-ES"/>
+                        </w:rPr>
+                      </w:pPr>
+                      <w:r>
+                        <w:rPr>
+                          <w:lang w:val="es-ES"/>
+                        </w:rPr>
+                        <w:t xml:space="preserve">Títulos: </w:t>
+                      </w:r>
+                      <w:r>
+                        <w:rPr>
+                          <w:lang w:val="es-ES"/>
+                        </w:rPr>
+                        <w:t>Editar Registro de Jugadores</w:t>
+                      </w:r>
+                    </w:p>
+                    <w:p>
+                      <w:pPr>
+                        <w:rPr>
+                          <w:lang w:val="es-ES"/>
+                        </w:rPr>
+                      </w:pPr>
+                      <w:r>
+                        <w:rPr>
+                          <w:lang w:val="es-ES"/>
+                        </w:rPr>
+                        <w:t xml:space="preserve">Descripción: </w:t>
+                      </w:r>
+                    </w:p>
+                    <w:p>
+                      <w:r>
+                        <w:t>Modificar los datos de un jugador</w:t>
+                      </w:r>
+                      <w:r>
+                        <w:t xml:space="preserve">.   </w:t>
+                      </w:r>
+                    </w:p>
+                  </w:txbxContent>
+                </v:textbox>
+                <w10:wrap type="square"/>
+              </v:shape>
+            </w:pict>
+          </mc:Fallback>
+        </mc:AlternateContent>
+      </w:r>
+      <w:r>
+        <w:rPr>
+          <w:noProof/>
+          <w:u w:val="single"/>
+          <w:lang w:val="en-US"/>
+        </w:rPr>
+        <mc:AlternateContent>
+          <mc:Choice Requires="wps">
+            <w:drawing>
+              <wp:anchor distT="45720" distB="45720" distL="114300" distR="114300" simplePos="0" relativeHeight="251672576" behindDoc="0" locked="0" layoutInCell="1" allowOverlap="1" wp14:anchorId="6340FB6E" wp14:editId="49ABE23C">
+                <wp:simplePos x="0" y="0"/>
+                <wp:positionH relativeFrom="column">
+                  <wp:posOffset>165735</wp:posOffset>
+                </wp:positionH>
+                <wp:positionV relativeFrom="paragraph">
+                  <wp:posOffset>3940868</wp:posOffset>
+                </wp:positionV>
+                <wp:extent cx="2905125" cy="1552575"/>
+                <wp:effectExtent l="0" t="0" r="28575" b="28575"/>
+                <wp:wrapSquare wrapText="bothSides"/>
+                <wp:docPr id="10" name="Cuadro de texto 2"/>
+                <wp:cNvGraphicFramePr>
+                  <a:graphicFrameLocks xmlns:a="http://schemas.openxmlformats.org/drawingml/2006/main"/>
+                </wp:cNvGraphicFramePr>
+                <a:graphic xmlns:a="http://schemas.openxmlformats.org/drawingml/2006/main">
+                  <a:graphicData uri="http://schemas.microsoft.com/office/word/2010/wordprocessingShape">
+                    <wps:wsp>
+                      <wps:cNvSpPr txBox="1">
+                        <a:spLocks noChangeArrowheads="1"/>
+                      </wps:cNvSpPr>
+                      <wps:spPr bwMode="auto">
+                        <a:xfrm>
+                          <a:off x="0" y="0"/>
+                          <a:ext cx="2905125" cy="1552575"/>
+                        </a:xfrm>
+                        <a:prstGeom prst="rect">
+                          <a:avLst/>
+                        </a:prstGeom>
+                        <a:noFill/>
+                        <a:ln w="9525" cap="flat" cmpd="sng" algn="ctr">
+                          <a:solidFill>
+                            <a:schemeClr val="dk1"/>
+                          </a:solidFill>
+                          <a:prstDash val="solid"/>
+                          <a:round/>
+                          <a:headEnd type="none" w="med" len="med"/>
+                          <a:tailEnd type="none" w="med" len="med"/>
+                        </a:ln>
+                      </wps:spPr>
+                      <wps:style>
+                        <a:lnRef idx="0">
+                          <a:scrgbClr r="0" g="0" b="0"/>
+                        </a:lnRef>
+                        <a:fillRef idx="0">
+                          <a:scrgbClr r="0" g="0" b="0"/>
+                        </a:fillRef>
+                        <a:effectRef idx="0">
+                          <a:scrgbClr r="0" g="0" b="0"/>
+                        </a:effectRef>
+                        <a:fontRef idx="minor">
+                          <a:schemeClr val="dk1"/>
+                        </a:fontRef>
+                      </wps:style>
+                      <wps:txbx>
+                        <w:txbxContent>
+                          <w:p>
+                            <w:pPr>
+                              <w:rPr>
+                                <w:lang w:val="es-ES"/>
+                              </w:rPr>
+                            </w:pPr>
+                            <w:r>
+                              <w:rPr>
+                                <w:lang w:val="es-ES"/>
+                              </w:rPr>
+                              <w:t>¿Quién?: Usuario</w:t>
+                            </w:r>
+                          </w:p>
+                          <w:p>
+                            <w:pPr>
+                              <w:rPr>
+                                <w:lang w:val="es-ES"/>
+                              </w:rPr>
+                            </w:pPr>
+                            <w:r>
+                              <w:rPr>
+                                <w:lang w:val="es-ES"/>
+                              </w:rPr>
+                              <w:t>Títulos: Crear Equipos</w:t>
+                            </w:r>
+                          </w:p>
+                          <w:p>
+                            <w:pPr>
+                              <w:rPr>
+                                <w:lang w:val="es-ES"/>
+                              </w:rPr>
+                            </w:pPr>
+                            <w:r>
+                              <w:rPr>
+                                <w:lang w:val="es-ES"/>
+                              </w:rPr>
+                              <w:t xml:space="preserve">Descripción: </w:t>
+                            </w:r>
+                          </w:p>
+                          <w:p>
+                            <w:r>
+                              <w:t>Dar de alta equipos participantes.</w:t>
+                            </w:r>
+                          </w:p>
+                        </w:txbxContent>
+                      </wps:txbx>
+                      <wps:bodyPr rot="0" vert="horz" wrap="square" lIns="91440" tIns="45720" rIns="91440" bIns="45720" anchor="t" anchorCtr="0">
+                        <a:noAutofit/>
+                      </wps:bodyPr>
+                    </wps:wsp>
+                  </a:graphicData>
+                </a:graphic>
+                <wp14:sizeRelH relativeFrom="margin">
+                  <wp14:pctWidth>0</wp14:pctWidth>
+                </wp14:sizeRelH>
+                <wp14:sizeRelV relativeFrom="margin">
+                  <wp14:pctHeight>0</wp14:pctHeight>
+                </wp14:sizeRelV>
+              </wp:anchor>
+            </w:drawing>
+          </mc:Choice>
+          <mc:Fallback>
+            <w:pict>
+              <v:shape w14:anchorId="6340FB6E" id="_x0000_s1028" type="#_x0000_t202" style="position:absolute;left:0;text-align:left;margin-left:13.05pt;margin-top:310.3pt;width:228.75pt;height:122.25pt;z-index:251672576;visibility:visible;mso-wrap-style:square;mso-width-percent:0;mso-height-percent:0;mso-wrap-distance-left:9pt;mso-wrap-distance-top:3.6pt;mso-wrap-distance-right:9pt;mso-wrap-distance-bottom:3.6pt;mso-position-horizontal:absolute;mso-position-horizontal-relative:text;mso-position-vertical:absolute;mso-position-vertical-relative:text;mso-width-percent:0;mso-height-percent:0;mso-width-relative:margin;mso-height-relative:margin;v-text-anchor:top" o:gfxdata="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" filled="f" strokecolor="black [3200]">
+                <v:stroke joinstyle="round"/>
+                <v:textbox>
+                  <w:txbxContent>
+                    <w:p>
+                      <w:pPr>
+                        <w:rPr>
+                          <w:lang w:val="es-ES"/>
+                        </w:rPr>
+                      </w:pPr>
+                      <w:r>
+                        <w:rPr>
+                          <w:lang w:val="es-ES"/>
+                        </w:rPr>
+                        <w:t>¿Quién?: Usuario</w:t>
+                      </w:r>
+                    </w:p>
+                    <w:p>
+                      <w:pPr>
+                        <w:rPr>
+                          <w:lang w:val="es-ES"/>
+                        </w:rPr>
+                      </w:pPr>
+                      <w:r>
+                        <w:rPr>
+                          <w:lang w:val="es-ES"/>
+                        </w:rPr>
+                        <w:t>Títulos: Crear Equipos</w:t>
+                      </w:r>
+                    </w:p>
+                    <w:p>
+                      <w:pPr>
+                        <w:rPr>
+                          <w:lang w:val="es-ES"/>
+                        </w:rPr>
+                      </w:pPr>
+                      <w:r>
+                        <w:rPr>
+                          <w:lang w:val="es-ES"/>
+                        </w:rPr>
+                        <w:t xml:space="preserve">Descripción: </w:t>
+                      </w:r>
+                    </w:p>
+                    <w:p>
+                      <w:r>
+                        <w:t>Dar de alta equipos participantes.</w:t>
+                      </w:r>
+                    </w:p>
+                  </w:txbxContent>
+                </v:textbox>
+                <w10:wrap type="square"/>
+              </v:shape>
+            </w:pict>
+          </mc:Fallback>
+        </mc:AlternateContent>
+      </w:r>
+      <w:r>
+        <w:rPr>
+          <w:noProof/>
+          <w:u w:val="single"/>
+          <w:lang w:val="en-US"/>
+        </w:rPr>
+        <mc:AlternateContent>
+          <mc:Choice Requires="wps">
+            <w:drawing>
+              <wp:anchor distT="45720" distB="45720" distL="114300" distR="114300" simplePos="0" relativeHeight="251676672" behindDoc="0" locked="0" layoutInCell="1" allowOverlap="1" wp14:anchorId="0DF44F08" wp14:editId="23B65214">
+                <wp:simplePos x="0" y="0"/>
+                <wp:positionH relativeFrom="column">
+                  <wp:posOffset>3414395</wp:posOffset>
+                </wp:positionH>
+                <wp:positionV relativeFrom="paragraph">
+                  <wp:posOffset>1965292</wp:posOffset>
                 </wp:positionV>
                 <wp:extent cx="2905125" cy="1552575"/>
                 <wp:effectExtent l="0" t="0" r="28575" b="28575"/>
@@ -380,7 +780,7 @@
           </mc:Choice>
           <mc:Fallback>
             <w:pict>
-              <v:shape w14:anchorId="0DF44F08" id="_x0000_s1027" type="#_x0000_t202" style="position:absolute;left:0;text-align:left;margin-left:268.9pt;margin-top:156.15pt;width:228.75pt;height:122.25pt;z-index:251676672;visibility:visible;mso-wrap-style:square;mso-width-percent:0;mso-height-percent:0;mso-wrap-distance-left:9pt;mso-wrap-distance-top:3.6pt;mso-wrap-distance-right:9pt;mso-wrap-distance-bottom:3.6pt;mso-position-horizontal:absolute;mso-position-horizontal-relative:text;mso-position-vertical:absolute;mso-position-vertical-relative:text;mso-width-percent:0;mso-height-percent:0;mso-width-relative:margin;mso-height-relative:margin;v-text-anchor:top" o:gfxdata="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" filled="f" strokecolor="black [3200]">
+              <v:shape w14:anchorId="0DF44F08" id="_x0000_s1029" type="#_x0000_t202" style="position:absolute;left:0;text-align:left;margin-left:268.85pt;margin-top:154.75pt;width:228.75pt;height:122.25pt;z-index:251676672;visibility:visible;mso-wrap-style:square;mso-width-percent:0;mso-height-percent:0;mso-wrap-distance-left:9pt;mso-wrap-distance-top:3.6pt;mso-wrap-distance-right:9pt;mso-wrap-distance-bottom:3.6pt;mso-position-horizontal:absolute;mso-position-horizontal-relative:text;mso-position-vertical:absolute;mso-position-vertical-relative:text;mso-width-percent:0;mso-height-percent:0;mso-width-relative:margin;mso-height-relative:margin;v-text-anchor:top" o:gfxdata="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" filled="f" strokecolor="black [3200]">
                 <v:stroke joinstyle="round"/>
                 <v:textbox>
                   <w:txbxContent>
@@ -426,396 +826,6 @@
                     <w:p>
                       <w:r>
                         <w:t xml:space="preserve">Modificar los datos de un equipo.   </w:t>
-                      </w:r>
-                    </w:p>
-                  </w:txbxContent>
-                </v:textbox>
-                <w10:wrap type="square"/>
-              </v:shape>
-            </w:pict>
-          </mc:Fallback>
-        </mc:AlternateContent>
-      </w:r>
-      <w:r>
-        <w:rPr>
-          <w:u w:val="single"/>
-          <w:lang w:val="en-US"/>
-        </w:rPr>
-        <mc:AlternateContent>
-          <mc:Choice Requires="wps">
-            <w:drawing>
-              <wp:anchor distT="45720" distB="45720" distL="114300" distR="114300" simplePos="0" relativeHeight="251672576" behindDoc="0" locked="0" layoutInCell="1" allowOverlap="1" wp14:anchorId="6340FB6E" wp14:editId="5A51A502">
-                <wp:simplePos x="0" y="0"/>
-                <wp:positionH relativeFrom="column">
-                  <wp:posOffset>166254</wp:posOffset>
-                </wp:positionH>
-                <wp:positionV relativeFrom="paragraph">
-                  <wp:posOffset>4023995</wp:posOffset>
-                </wp:positionV>
-                <wp:extent cx="2905125" cy="1552575"/>
-                <wp:effectExtent l="0" t="0" r="28575" b="28575"/>
-                <wp:wrapSquare wrapText="bothSides"/>
-                <wp:docPr id="10" name="Cuadro de texto 2"/>
-                <wp:cNvGraphicFramePr>
-                  <a:graphicFrameLocks xmlns:a="http://schemas.openxmlformats.org/drawingml/2006/main"/>
-                </wp:cNvGraphicFramePr>
-                <a:graphic xmlns:a="http://schemas.openxmlformats.org/drawingml/2006/main">
-                  <a:graphicData uri="http://schemas.microsoft.com/office/word/2010/wordprocessingShape">
-                    <wps:wsp>
-                      <wps:cNvSpPr txBox="1">
-                        <a:spLocks noChangeArrowheads="1"/>
-                      </wps:cNvSpPr>
-                      <wps:spPr bwMode="auto">
-                        <a:xfrm>
-                          <a:off x="0" y="0"/>
-                          <a:ext cx="2905125" cy="1552575"/>
-                        </a:xfrm>
-                        <a:prstGeom prst="rect">
-                          <a:avLst/>
-                        </a:prstGeom>
-                        <a:noFill/>
-                        <a:ln w="9525" cap="flat" cmpd="sng" algn="ctr">
-                          <a:solidFill>
-                            <a:schemeClr val="dk1"/>
-                          </a:solidFill>
-                          <a:prstDash val="solid"/>
-                          <a:round/>
-                          <a:headEnd type="none" w="med" len="med"/>
-                          <a:tailEnd type="none" w="med" len="med"/>
-                        </a:ln>
-                      </wps:spPr>
-                      <wps:style>
-                        <a:lnRef idx="0">
-                          <a:scrgbClr r="0" g="0" b="0"/>
-                        </a:lnRef>
-                        <a:fillRef idx="0">
-                          <a:scrgbClr r="0" g="0" b="0"/>
-                        </a:fillRef>
-                        <a:effectRef idx="0">
-                          <a:scrgbClr r="0" g="0" b="0"/>
-                        </a:effectRef>
-                        <a:fontRef idx="minor">
-                          <a:schemeClr val="dk1"/>
-                        </a:fontRef>
-                      </wps:style>
-                      <wps:txbx>
-                        <w:txbxContent>
-                          <w:p>
-                            <w:pPr>
-                              <w:rPr>
-                                <w:lang w:val="es-ES"/>
-                              </w:rPr>
-                            </w:pPr>
-                            <w:r>
-                              <w:rPr>
-                                <w:lang w:val="es-ES"/>
-                              </w:rPr>
-                              <w:t>¿Quién?: Usuario</w:t>
-                            </w:r>
-                          </w:p>
-                          <w:p>
-                            <w:pPr>
-                              <w:rPr>
-                                <w:lang w:val="es-ES"/>
-                              </w:rPr>
-                            </w:pPr>
-                            <w:r>
-                              <w:rPr>
-                                <w:lang w:val="es-ES"/>
-                              </w:rPr>
-                              <w:t>Títulos: Crear Equipos</w:t>
-                            </w:r>
-                          </w:p>
-                          <w:p>
-                            <w:pPr>
-                              <w:rPr>
-                                <w:lang w:val="es-ES"/>
-                              </w:rPr>
-                            </w:pPr>
-                            <w:r>
-                              <w:rPr>
-                                <w:lang w:val="es-ES"/>
-                              </w:rPr>
-                              <w:t xml:space="preserve">Descripción: </w:t>
-                            </w:r>
-                          </w:p>
-                          <w:p>
-                            <w:r>
-                              <w:t>Dar de alta equipos participantes.</w:t>
-                            </w:r>
-                          </w:p>
-                        </w:txbxContent>
-                      </wps:txbx>
-                      <wps:bodyPr rot="0" vert="horz" wrap="square" lIns="91440" tIns="45720" rIns="91440" bIns="45720" anchor="t" anchorCtr="0">
-                        <a:noAutofit/>
-                      </wps:bodyPr>
-                    </wps:wsp>
-                  </a:graphicData>
-                </a:graphic>
-                <wp14:sizeRelH relativeFrom="margin">
-                  <wp14:pctWidth>0</wp14:pctWidth>
-                </wp14:sizeRelH>
-                <wp14:sizeRelV relativeFrom="margin">
-                  <wp14:pctHeight>0</wp14:pctHeight>
-                </wp14:sizeRelV>
-              </wp:anchor>
-            </w:drawing>
-          </mc:Choice>
-          <mc:Fallback>
-            <w:pict>
-              <v:shape w14:anchorId="6340FB6E" id="_x0000_s1028" type="#_x0000_t202" style="position:absolute;left:0;text-align:left;margin-left:13.1pt;margin-top:316.85pt;width:228.75pt;height:122.25pt;z-index:251672576;visibility:visible;mso-wrap-style:square;mso-width-percent:0;mso-height-percent:0;mso-wrap-distance-left:9pt;mso-wrap-distance-top:3.6pt;mso-wrap-distance-right:9pt;mso-wrap-distance-bottom:3.6pt;mso-position-horizontal:absolute;mso-position-horizontal-relative:text;mso-position-vertical:absolute;mso-position-vertical-relative:text;mso-width-percent:0;mso-height-percent:0;mso-width-relative:margin;mso-height-relative:margin;v-text-anchor:top" o:gfxdata="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" filled="f" strokecolor="black [3200]">
-                <v:stroke joinstyle="round"/>
-                <v:textbox>
-                  <w:txbxContent>
-                    <w:p>
-                      <w:pPr>
-                        <w:rPr>
-                          <w:lang w:val="es-ES"/>
-                        </w:rPr>
-                      </w:pPr>
-                      <w:r>
-                        <w:rPr>
-                          <w:lang w:val="es-ES"/>
-                        </w:rPr>
-                        <w:t>¿Quién?: Usuario</w:t>
-                      </w:r>
-                    </w:p>
-                    <w:p>
-                      <w:pPr>
-                        <w:rPr>
-                          <w:lang w:val="es-ES"/>
-                        </w:rPr>
-                      </w:pPr>
-                      <w:r>
-                        <w:rPr>
-                          <w:lang w:val="es-ES"/>
-                        </w:rPr>
-                        <w:t>Títulos: Crear Equipos</w:t>
-                      </w:r>
-                    </w:p>
-                    <w:p>
-                      <w:pPr>
-                        <w:rPr>
-                          <w:lang w:val="es-ES"/>
-                        </w:rPr>
-                      </w:pPr>
-                      <w:r>
-                        <w:rPr>
-                          <w:lang w:val="es-ES"/>
-                        </w:rPr>
-                        <w:t xml:space="preserve">Descripción: </w:t>
-                      </w:r>
-                    </w:p>
-                    <w:p>
-                      <w:r>
-                        <w:t>Dar de alta equipos participantes.</w:t>
-                      </w:r>
-                    </w:p>
-                  </w:txbxContent>
-                </v:textbox>
-                <w10:wrap type="square"/>
-              </v:shape>
-            </w:pict>
-          </mc:Fallback>
-        </mc:AlternateContent>
-      </w:r>
-      <w:r>
-        <w:rPr>
-          <w:u w:val="single"/>
-          <w:lang w:val="en-US"/>
-        </w:rPr>
-        <mc:AlternateContent>
-          <mc:Choice Requires="wps">
-            <w:drawing>
-              <wp:anchor distT="45720" distB="45720" distL="114300" distR="114300" simplePos="0" relativeHeight="251666432" behindDoc="0" locked="0" layoutInCell="1" allowOverlap="1" wp14:anchorId="5B536E94" wp14:editId="59ABBDD4">
-                <wp:simplePos x="0" y="0"/>
-                <wp:positionH relativeFrom="column">
-                  <wp:posOffset>3416902</wp:posOffset>
-                </wp:positionH>
-                <wp:positionV relativeFrom="paragraph">
-                  <wp:posOffset>4023937</wp:posOffset>
-                </wp:positionV>
-                <wp:extent cx="2905125" cy="1552575"/>
-                <wp:effectExtent l="0" t="0" r="28575" b="28575"/>
-                <wp:wrapSquare wrapText="bothSides"/>
-                <wp:docPr id="7" name="Cuadro de texto 2"/>
-                <wp:cNvGraphicFramePr>
-                  <a:graphicFrameLocks xmlns:a="http://schemas.openxmlformats.org/drawingml/2006/main"/>
-                </wp:cNvGraphicFramePr>
-                <a:graphic xmlns:a="http://schemas.openxmlformats.org/drawingml/2006/main">
-                  <a:graphicData uri="http://schemas.microsoft.com/office/word/2010/wordprocessingShape">
-                    <wps:wsp>
-                      <wps:cNvSpPr txBox="1">
-                        <a:spLocks noChangeArrowheads="1"/>
-                      </wps:cNvSpPr>
-                      <wps:spPr bwMode="auto">
-                        <a:xfrm>
-                          <a:off x="0" y="0"/>
-                          <a:ext cx="2905125" cy="1552575"/>
-                        </a:xfrm>
-                        <a:prstGeom prst="rect">
-                          <a:avLst/>
-                        </a:prstGeom>
-                        <a:noFill/>
-                        <a:ln w="9525" cap="flat" cmpd="sng" algn="ctr">
-                          <a:solidFill>
-                            <a:schemeClr val="dk1"/>
-                          </a:solidFill>
-                          <a:prstDash val="solid"/>
-                          <a:round/>
-                          <a:headEnd type="none" w="med" len="med"/>
-                          <a:tailEnd type="none" w="med" len="med"/>
-                        </a:ln>
-                      </wps:spPr>
-                      <wps:style>
-                        <a:lnRef idx="0">
-                          <a:scrgbClr r="0" g="0" b="0"/>
-                        </a:lnRef>
-                        <a:fillRef idx="0">
-                          <a:scrgbClr r="0" g="0" b="0"/>
-                        </a:fillRef>
-                        <a:effectRef idx="0">
-                          <a:scrgbClr r="0" g="0" b="0"/>
-                        </a:effectRef>
-                        <a:fontRef idx="minor">
-                          <a:schemeClr val="dk1"/>
-                        </a:fontRef>
-                      </wps:style>
-                      <wps:txbx>
-                        <w:txbxContent>
-                          <w:p>
-                            <w:pPr>
-                              <w:rPr>
-                                <w:lang w:val="es-ES"/>
-                              </w:rPr>
-                            </w:pPr>
-                            <w:r>
-                              <w:rPr>
-                                <w:lang w:val="es-ES"/>
-                              </w:rPr>
-                              <w:t>¿Quién?: Usuario</w:t>
-                            </w:r>
-                          </w:p>
-                          <w:p>
-                            <w:pPr>
-                              <w:rPr>
-                                <w:lang w:val="es-ES"/>
-                              </w:rPr>
-                            </w:pPr>
-                            <w:r>
-                              <w:rPr>
-                                <w:lang w:val="es-ES"/>
-                              </w:rPr>
-                              <w:t xml:space="preserve">Títulos: </w:t>
-                            </w:r>
-                            <w:r>
-                              <w:rPr>
-                                <w:lang w:val="es-ES"/>
-                              </w:rPr>
-                              <w:t>Editar Registro de Jugadores</w:t>
-                            </w:r>
-                          </w:p>
-                          <w:p>
-                            <w:pPr>
-                              <w:rPr>
-                                <w:lang w:val="es-ES"/>
-                              </w:rPr>
-                            </w:pPr>
-                            <w:r>
-                              <w:rPr>
-                                <w:lang w:val="es-ES"/>
-                              </w:rPr>
-                              <w:t xml:space="preserve">Descripción: </w:t>
-                            </w:r>
-                          </w:p>
-                          <w:p>
-                            <w:r>
-                              <w:t>Modificar los datos de un jugador</w:t>
-                            </w:r>
-                            <w:r>
-                              <w:t xml:space="preserve">.  </w:t>
-                            </w:r>
-                            <w:r>
-                              <w:t xml:space="preserve"> </w:t>
-                            </w:r>
-                          </w:p>
-                        </w:txbxContent>
-                      </wps:txbx>
-                      <wps:bodyPr rot="0" vert="horz" wrap="square" lIns="91440" tIns="45720" rIns="91440" bIns="45720" anchor="t" anchorCtr="0">
-                        <a:noAutofit/>
-                      </wps:bodyPr>
-                    </wps:wsp>
-                  </a:graphicData>
-                </a:graphic>
-                <wp14:sizeRelH relativeFrom="margin">
-                  <wp14:pctWidth>0</wp14:pctWidth>
-                </wp14:sizeRelH>
-                <wp14:sizeRelV relativeFrom="margin">
-                  <wp14:pctHeight>0</wp14:pctHeight>
-                </wp14:sizeRelV>
-              </wp:anchor>
-            </w:drawing>
-          </mc:Choice>
-          <mc:Fallback>
-            <w:pict>
-              <v:shape w14:anchorId="5B536E94" id="_x0000_s1029" type="#_x0000_t202" style="position:absolute;left:0;text-align:left;margin-left:269.05pt;margin-top:316.85pt;width:228.75pt;height:122.25pt;z-index:251666432;visibility:visible;mso-wrap-style:square;mso-width-percent:0;mso-height-percent:0;mso-wrap-distance-left:9pt;mso-wrap-distance-top:3.6pt;mso-wrap-distance-right:9pt;mso-wrap-distance-bottom:3.6pt;mso-position-horizontal:absolute;mso-position-horizontal-relative:text;mso-position-vertical:absolute;mso-position-vertical-relative:text;mso-width-percent:0;mso-height-percent:0;mso-width-relative:margin;mso-height-relative:margin;v-text-anchor:top" o:gfxdata="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" filled="f" strokecolor="black [3200]">
-                <v:stroke joinstyle="round"/>
-                <v:textbox>
-                  <w:txbxContent>
-                    <w:p>
-                      <w:pPr>
-                        <w:rPr>
-                          <w:lang w:val="es-ES"/>
-                        </w:rPr>
-                      </w:pPr>
-                      <w:r>
-                        <w:rPr>
-                          <w:lang w:val="es-ES"/>
-                        </w:rPr>
-                        <w:t>¿Quién?: Usuario</w:t>
-                      </w:r>
-                    </w:p>
-                    <w:p>
-                      <w:pPr>
-                        <w:rPr>
-                          <w:lang w:val="es-ES"/>
-                        </w:rPr>
-                      </w:pPr>
-                      <w:r>
-                        <w:rPr>
-                          <w:lang w:val="es-ES"/>
-                        </w:rPr>
-                        <w:t xml:space="preserve">Títulos: </w:t>
-                      </w:r>
-                      <w:r>
-                        <w:rPr>
-                          <w:lang w:val="es-ES"/>
-                        </w:rPr>
-                        <w:t>Editar Registro de Jugadores</w:t>
-                      </w:r>
-                    </w:p>
-                    <w:p>
-                      <w:pPr>
-                        <w:rPr>
-                          <w:lang w:val="es-ES"/>
-                        </w:rPr>
-                      </w:pPr>
-                      <w:r>
-                        <w:rPr>
-                          <w:lang w:val="es-ES"/>
-                        </w:rPr>
-                        <w:t xml:space="preserve">Descripción: </w:t>
-                      </w:r>
-                    </w:p>
-                    <w:p>
-                      <w:r>
-                        <w:t>Modificar los datos de un jugador</w:t>
-                      </w:r>
-                      <w:r>
-                        <w:t xml:space="preserve">.  </w:t>
-                      </w:r>
-                      <w:r>
-                        <w:t xml:space="preserve"> </w:t>
                       </w:r>
                     </w:p>
                   </w:txbxContent>
@@ -1072,6 +1082,7 @@
       </w:r>
       <w:r>
         <w:rPr>
+          <w:noProof/>
           <w:u w:val="single"/>
           <w:lang w:val="en-US"/>
         </w:rPr>
@@ -1288,26 +1299,6 @@
     </w:p>
     <w:p>
       <w:pPr>
-        <w:rPr>
-          <w:rFonts w:ascii="Arial" w:hAnsi="Arial" w:cs="Arial"/>
-          <w:sz w:val="28"/>
-          <w:szCs w:val="28"/>
-          <w:lang w:val="en-US"/>
-        </w:rPr>
-      </w:pPr>
-    </w:p>
-    <w:p>
-      <w:pPr>
-        <w:rPr>
-          <w:rFonts w:ascii="Arial" w:hAnsi="Arial" w:cs="Arial"/>
-          <w:sz w:val="28"/>
-          <w:szCs w:val="28"/>
-          <w:lang w:val="en-US"/>
-        </w:rPr>
-      </w:pPr>
-    </w:p>
-    <w:p>
-      <w:pPr>
         <w:tabs>
           <w:tab w:val="left" w:pos="5564"/>
         </w:tabs>
@@ -1333,6 +1324,7 @@
       </w:pPr>
       <w:r>
         <w:rPr>
+          <w:noProof/>
           <w:u w:val="single"/>
           <w:lang w:val="en-US"/>
         </w:rPr>
@@ -1340,13 +1332,13 @@
         <mc:AlternateContent>
           <mc:Choice Requires="wps">
             <w:drawing>
-              <wp:anchor distT="45720" distB="45720" distL="114300" distR="114300" simplePos="0" relativeHeight="251684864" behindDoc="0" locked="0" layoutInCell="1" allowOverlap="1" wp14:anchorId="3F9D4A8A" wp14:editId="126EB74B">
+              <wp:anchor distT="45720" distB="45720" distL="114300" distR="114300" simplePos="0" relativeHeight="251684864" behindDoc="0" locked="0" layoutInCell="1" allowOverlap="1" wp14:anchorId="3F9D4A8A" wp14:editId="6C2324EB">
                 <wp:simplePos x="0" y="0"/>
                 <wp:positionH relativeFrom="column">
-                  <wp:posOffset>48936</wp:posOffset>
+                  <wp:posOffset>96396</wp:posOffset>
                 </wp:positionH>
                 <wp:positionV relativeFrom="paragraph">
-                  <wp:posOffset>4163703</wp:posOffset>
+                  <wp:posOffset>4044941</wp:posOffset>
                 </wp:positionV>
                 <wp:extent cx="2905125" cy="1552575"/>
                 <wp:effectExtent l="0" t="0" r="28575" b="28575"/>
@@ -1419,13 +1411,7 @@
                               <w:rPr>
                                 <w:lang w:val="es-ES"/>
                               </w:rPr>
-                              <w:t xml:space="preserve">Títulos: </w:t>
-                            </w:r>
-                            <w:r>
-                              <w:rPr>
-                                <w:lang w:val="es-ES"/>
-                              </w:rPr>
-                              <w:t>Asignar Ganador</w:t>
+                              <w:t>Títulos: Asignar Ganador</w:t>
                             </w:r>
                           </w:p>
                           <w:p>
@@ -1443,10 +1429,7 @@
                           </w:p>
                           <w:p>
                             <w:r>
-                              <w:t>Muestra el resultado final de los enfrentamientos del torneo en una ventana emergente</w:t>
-                            </w:r>
-                            <w:r>
-                              <w:t xml:space="preserve">.   </w:t>
+                              <w:t xml:space="preserve">Muestra el resultado final de los enfrentamientos del torneo en una ventana emergente.   </w:t>
                             </w:r>
                           </w:p>
                         </w:txbxContent>
@@ -1468,7 +1451,7 @@
           </mc:Choice>
           <mc:Fallback>
             <w:pict>
-              <v:shape w14:anchorId="3F9D4A8A" id="_x0000_s1032" type="#_x0000_t202" style="position:absolute;margin-left:3.85pt;margin-top:327.85pt;width:228.75pt;height:122.25pt;z-index:251684864;visibility:visible;mso-wrap-style:square;mso-width-percent:0;mso-height-percent:0;mso-wrap-distance-left:9pt;mso-wrap-distance-top:3.6pt;mso-wrap-distance-right:9pt;mso-wrap-distance-bottom:3.6pt;mso-position-horizontal:absolute;mso-position-horizontal-relative:text;mso-position-vertical:absolute;mso-position-vertical-relative:text;mso-width-percent:0;mso-height-percent:0;mso-width-relative:margin;mso-height-relative:margin;v-text-anchor:top" o:gfxdata="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" filled="f" strokecolor="black [3200]">
+              <v:shape w14:anchorId="3F9D4A8A" id="_x0000_s1032" type="#_x0000_t202" style="position:absolute;margin-left:7.6pt;margin-top:318.5pt;width:228.75pt;height:122.25pt;z-index:251684864;visibility:visible;mso-wrap-style:square;mso-width-percent:0;mso-height-percent:0;mso-wrap-distance-left:9pt;mso-wrap-distance-top:3.6pt;mso-wrap-distance-right:9pt;mso-wrap-distance-bottom:3.6pt;mso-position-horizontal:absolute;mso-position-horizontal-relative:text;mso-position-vertical:absolute;mso-position-vertical-relative:text;mso-width-percent:0;mso-height-percent:0;mso-width-relative:margin;mso-height-relative:margin;v-text-anchor:top" o:gfxdata="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" filled="f" strokecolor="black [3200]">
                 <v:stroke joinstyle="round"/>
                 <v:textbox>
                   <w:txbxContent>
@@ -1495,13 +1478,7 @@
                         <w:rPr>
                           <w:lang w:val="es-ES"/>
                         </w:rPr>
-                        <w:t xml:space="preserve">Títulos: </w:t>
-                      </w:r>
-                      <w:r>
-                        <w:rPr>
-                          <w:lang w:val="es-ES"/>
-                        </w:rPr>
-                        <w:t>Asignar Ganador</w:t>
+                        <w:t>Títulos: Asignar Ganador</w:t>
                       </w:r>
                     </w:p>
                     <w:p>
@@ -1519,10 +1496,7 @@
                     </w:p>
                     <w:p>
                       <w:r>
-                        <w:t>Muestra el resultado final de los enfrentamientos del torneo en una ventana emergente</w:t>
-                      </w:r>
-                      <w:r>
-                        <w:t xml:space="preserve">.   </w:t>
+                        <w:t xml:space="preserve">Muestra el resultado final de los enfrentamientos del torneo en una ventana emergente.   </w:t>
                       </w:r>
                     </w:p>
                   </w:txbxContent>
@@ -1535,19 +1509,20 @@
       </w:r>
       <w:r>
         <w:rPr>
+          <w:noProof/>
           <w:u w:val="single"/>
           <w:lang w:val="en-US"/>
         </w:rPr>
         <mc:AlternateContent>
           <mc:Choice Requires="wps">
             <w:drawing>
-              <wp:anchor distT="45720" distB="45720" distL="114300" distR="114300" simplePos="0" relativeHeight="251682816" behindDoc="0" locked="0" layoutInCell="1" allowOverlap="1" wp14:anchorId="11F5734C" wp14:editId="7019FF2E">
+              <wp:anchor distT="45720" distB="45720" distL="114300" distR="114300" simplePos="0" relativeHeight="251682816" behindDoc="0" locked="0" layoutInCell="1" allowOverlap="1" wp14:anchorId="11F5734C" wp14:editId="05A0AC40">
                 <wp:simplePos x="0" y="0"/>
                 <wp:positionH relativeFrom="column">
-                  <wp:posOffset>3267149</wp:posOffset>
+                  <wp:posOffset>3267075</wp:posOffset>
                 </wp:positionH>
                 <wp:positionV relativeFrom="paragraph">
-                  <wp:posOffset>2251776</wp:posOffset>
+                  <wp:posOffset>2156707</wp:posOffset>
                 </wp:positionV>
                 <wp:extent cx="2905125" cy="1552575"/>
                 <wp:effectExtent l="0" t="0" r="28575" b="28575"/>
@@ -1620,13 +1595,7 @@
                               <w:rPr>
                                 <w:lang w:val="es-ES"/>
                               </w:rPr>
-                              <w:t xml:space="preserve">Títulos: </w:t>
-                            </w:r>
-                            <w:r>
-                              <w:rPr>
-                                <w:lang w:val="es-ES"/>
-                              </w:rPr>
-                              <w:t>Actualizar Resultados</w:t>
+                              <w:t>Títulos: Actualizar Resultados</w:t>
                             </w:r>
                           </w:p>
                           <w:p>
@@ -1675,7 +1644,7 @@
           </mc:Choice>
           <mc:Fallback>
             <w:pict>
-              <v:shape w14:anchorId="11F5734C" id="_x0000_s1033" type="#_x0000_t202" style="position:absolute;margin-left:257.25pt;margin-top:177.3pt;width:228.75pt;height:122.25pt;z-index:251682816;visibility:visible;mso-wrap-style:square;mso-width-percent:0;mso-height-percent:0;mso-wrap-distance-left:9pt;mso-wrap-distance-top:3.6pt;mso-wrap-distance-right:9pt;mso-wrap-distance-bottom:3.6pt;mso-position-horizontal:absolute;mso-position-horizontal-relative:text;mso-position-vertical:absolute;mso-position-vertical-relative:text;mso-width-percent:0;mso-height-percent:0;mso-width-relative:margin;mso-height-relative:margin;v-text-anchor:top" o:gfxdata="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" filled="f" strokecolor="black [3200]">
+              <v:shape w14:anchorId="11F5734C" id="_x0000_s1033" type="#_x0000_t202" style="position:absolute;margin-left:257.25pt;margin-top:169.8pt;width:228.75pt;height:122.25pt;z-index:251682816;visibility:visible;mso-wrap-style:square;mso-width-percent:0;mso-height-percent:0;mso-wrap-distance-left:9pt;mso-wrap-distance-top:3.6pt;mso-wrap-distance-right:9pt;mso-wrap-distance-bottom:3.6pt;mso-position-horizontal:absolute;mso-position-horizontal-relative:text;mso-position-vertical:absolute;mso-position-vertical-relative:text;mso-width-percent:0;mso-height-percent:0;mso-width-relative:margin;mso-height-relative:margin;v-text-anchor:top" o:gfxdata="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" filled="f" strokecolor="black [3200]">
                 <v:stroke joinstyle="round"/>
                 <v:textbox>
                   <w:txbxContent>
@@ -1702,13 +1671,7 @@
                         <w:rPr>
                           <w:lang w:val="es-ES"/>
                         </w:rPr>
-                        <w:t xml:space="preserve">Títulos: </w:t>
-                      </w:r>
-                      <w:r>
-                        <w:rPr>
-                          <w:lang w:val="es-ES"/>
-                        </w:rPr>
-                        <w:t>Actualizar Resultados</w:t>
+                        <w:t>Títulos: Actualizar Resultados</w:t>
                       </w:r>
                     </w:p>
                     <w:p>
@@ -1748,19 +1711,20 @@
       </w:r>
       <w:r>
         <w:rPr>
+          <w:noProof/>
           <w:u w:val="single"/>
           <w:lang w:val="en-US"/>
         </w:rPr>
         <mc:AlternateContent>
           <mc:Choice Requires="wps">
             <w:drawing>
-              <wp:anchor distT="45720" distB="45720" distL="114300" distR="114300" simplePos="0" relativeHeight="251680768" behindDoc="0" locked="0" layoutInCell="1" allowOverlap="1" wp14:anchorId="6EF34CB2" wp14:editId="32A8DBA2">
+              <wp:anchor distT="45720" distB="45720" distL="114300" distR="114300" simplePos="0" relativeHeight="251680768" behindDoc="0" locked="0" layoutInCell="1" allowOverlap="1" wp14:anchorId="6EF34CB2" wp14:editId="75FF166D">
                 <wp:simplePos x="0" y="0"/>
                 <wp:positionH relativeFrom="column">
-                  <wp:posOffset>31123</wp:posOffset>
+                  <wp:posOffset>96949</wp:posOffset>
                 </wp:positionH>
                 <wp:positionV relativeFrom="paragraph">
-                  <wp:posOffset>2251776</wp:posOffset>
+                  <wp:posOffset>2159437</wp:posOffset>
                 </wp:positionV>
                 <wp:extent cx="2905125" cy="1552575"/>
                 <wp:effectExtent l="0" t="0" r="28575" b="28575"/>
@@ -1833,13 +1797,7 @@
                               <w:rPr>
                                 <w:lang w:val="es-ES"/>
                               </w:rPr>
-                              <w:t xml:space="preserve">Títulos: </w:t>
-                            </w:r>
-                            <w:r>
-                              <w:rPr>
-                                <w:lang w:val="es-ES"/>
-                              </w:rPr>
-                              <w:t>Sortear Enfrentamientos</w:t>
+                              <w:t>Títulos: Sortear Enfrentamientos</w:t>
                             </w:r>
                           </w:p>
                           <w:p>
@@ -1857,10 +1815,7 @@
                           </w:p>
                           <w:p>
                             <w:r>
-                              <w:t>Sortear aleatoriamente los enfrentamientos de los equipos</w:t>
-                            </w:r>
-                            <w:r>
-                              <w:t xml:space="preserve">.   </w:t>
+                              <w:t xml:space="preserve">Sortear aleatoriamente los enfrentamientos de los equipos.   </w:t>
                             </w:r>
                           </w:p>
                         </w:txbxContent>
@@ -1882,7 +1837,7 @@
           </mc:Choice>
           <mc:Fallback>
             <w:pict>
-              <v:shape w14:anchorId="6EF34CB2" id="_x0000_s1034" type="#_x0000_t202" style="position:absolute;margin-left:2.45pt;margin-top:177.3pt;width:228.75pt;height:122.25pt;z-index:251680768;visibility:visible;mso-wrap-style:square;mso-width-percent:0;mso-height-percent:0;mso-wrap-distance-left:9pt;mso-wrap-distance-top:3.6pt;mso-wrap-distance-right:9pt;mso-wrap-distance-bottom:3.6pt;mso-position-horizontal:absolute;mso-position-horizontal-relative:text;mso-position-vertical:absolute;mso-position-vertical-relative:text;mso-width-percent:0;mso-height-percent:0;mso-width-relative:margin;mso-height-relative:margin;v-text-anchor:top" o:gfxdata="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" filled="f" strokecolor="black [3200]">
+              <v:shape w14:anchorId="6EF34CB2" id="_x0000_s1034" type="#_x0000_t202" style="position:absolute;margin-left:7.65pt;margin-top:170.05pt;width:228.75pt;height:122.25pt;z-index:251680768;visibility:visible;mso-wrap-style:square;mso-width-percent:0;mso-height-percent:0;mso-wrap-distance-left:9pt;mso-wrap-distance-top:3.6pt;mso-wrap-distance-right:9pt;mso-wrap-distance-bottom:3.6pt;mso-position-horizontal:absolute;mso-position-horizontal-relative:text;mso-position-vertical:absolute;mso-position-vertical-relative:text;mso-width-percent:0;mso-height-percent:0;mso-width-relative:margin;mso-height-relative:margin;v-text-anchor:top" o:gfxdata="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" filled="f" strokecolor="black [3200]">
                 <v:stroke joinstyle="round"/>
                 <v:textbox>
                   <w:txbxContent>
@@ -1909,13 +1864,7 @@
                         <w:rPr>
                           <w:lang w:val="es-ES"/>
                         </w:rPr>
-                        <w:t xml:space="preserve">Títulos: </w:t>
-                      </w:r>
-                      <w:r>
-                        <w:rPr>
-                          <w:lang w:val="es-ES"/>
-                        </w:rPr>
-                        <w:t>Sortear Enfrentamientos</w:t>
+                        <w:t>Títulos: Sortear Enfrentamientos</w:t>
                       </w:r>
                     </w:p>
                     <w:p>
@@ -1933,10 +1882,7 @@
                     </w:p>
                     <w:p>
                       <w:r>
-                        <w:t>Sortear aleatoriamente los enfrentamientos de los equipos</w:t>
-                      </w:r>
-                      <w:r>
-                        <w:t xml:space="preserve">.   </w:t>
+                        <w:t xml:space="preserve">Sortear aleatoriamente los enfrentamientos de los equipos.   </w:t>
                       </w:r>
                     </w:p>
                   </w:txbxContent>
@@ -1949,6 +1895,7 @@
       </w:r>
       <w:r>
         <w:rPr>
+          <w:noProof/>
           <w:u w:val="single"/>
           <w:lang w:val="en-US"/>
         </w:rPr>
@@ -2034,13 +1981,7 @@
                               <w:rPr>
                                 <w:lang w:val="es-ES"/>
                               </w:rPr>
-                              <w:t xml:space="preserve">Títulos: Eliminar un </w:t>
-                            </w:r>
-                            <w:r>
-                              <w:rPr>
-                                <w:lang w:val="es-ES"/>
-                              </w:rPr>
-                              <w:t>Jugador</w:t>
+                              <w:t>Títulos: Eliminar un Jugador</w:t>
                             </w:r>
                           </w:p>
                           <w:p>
@@ -2058,13 +1999,7 @@
                           </w:p>
                           <w:p>
                             <w:r>
-                              <w:t xml:space="preserve">Eliminar el registro de un </w:t>
-                            </w:r>
-                            <w:r>
-                              <w:t>jugador</w:t>
-                            </w:r>
-                            <w:r>
-                              <w:t xml:space="preserve">.   </w:t>
+                              <w:t xml:space="preserve">Eliminar el registro de un jugador.   </w:t>
                             </w:r>
                           </w:p>
                         </w:txbxContent>
@@ -2113,13 +2048,7 @@
                         <w:rPr>
                           <w:lang w:val="es-ES"/>
                         </w:rPr>
-                        <w:t xml:space="preserve">Títulos: Eliminar un </w:t>
-                      </w:r>
-                      <w:r>
-                        <w:rPr>
-                          <w:lang w:val="es-ES"/>
-                        </w:rPr>
-                        <w:t>Jugador</w:t>
+                        <w:t>Títulos: Eliminar un Jugador</w:t>
                       </w:r>
                     </w:p>
                     <w:p>
@@ -2137,13 +2066,7 @@
                     </w:p>
                     <w:p>
                       <w:r>
-                        <w:t xml:space="preserve">Eliminar el registro de un </w:t>
-                      </w:r>
-                      <w:r>
-                        <w:t>jugador</w:t>
-                      </w:r>
-                      <w:r>
-                        <w:t xml:space="preserve">.   </w:t>
+                        <w:t xml:space="preserve">Eliminar el registro de un jugador.   </w:t>
                       </w:r>
                     </w:p>
                   </w:txbxContent>
@@ -2156,6 +2079,7 @@
       </w:r>
       <w:r>
         <w:rPr>
+          <w:noProof/>
           <w:u w:val="single"/>
           <w:lang w:val="en-US"/>
         </w:rPr>
@@ -2268,13 +2192,7 @@
                               <w:t>Eliminar el registro de</w:t>
                             </w:r>
                             <w:r>
-                              <w:t xml:space="preserve"> un </w:t>
-                            </w:r>
-                            <w:r>
-                              <w:t>equipo</w:t>
-                            </w:r>
-                            <w:r>
-                              <w:t xml:space="preserve">.   </w:t>
+                              <w:t xml:space="preserve"> un equipo.   </w:t>
                             </w:r>
                           </w:p>
                         </w:txbxContent>
@@ -2350,13 +2268,7 @@
                         <w:t>Eliminar el registro de</w:t>
                       </w:r>
                       <w:r>
-                        <w:t xml:space="preserve"> un </w:t>
-                      </w:r>
-                      <w:r>
-                        <w:t>equipo</w:t>
-                      </w:r>
-                      <w:r>
-                        <w:t xml:space="preserve">.   </w:t>
+                        <w:t xml:space="preserve"> un equipo.   </w:t>
                       </w:r>
                     </w:p>
                   </w:txbxContent>

</xml_diff>